<commit_message>
added a photo and cleaned the header
</commit_message>
<xml_diff>
--- a/Hasan Mohamed Baqer.docx
+++ b/Hasan Mohamed Baqer.docx
@@ -26,13 +26,63 @@
           <w:vertAlign w:val="subscript"/>
           <w:lang w:val="en-US"/>
         </w:rPr>
-        <w:t>Hasan Mohamed Baqer</w:t>
-      </w:r>
-    </w:p>
-    <w:p>
-      <w:pPr>
-        <w:ind w:left="720" w:hanging="720"/>
-        <w:jc w:val="center"/>
+        <w:drawing>
+          <wp:anchor distT="0" distB="0" distL="114300" distR="114300" simplePos="0" relativeHeight="251658240" behindDoc="0" locked="0" layoutInCell="1" allowOverlap="1" wp14:anchorId="0080229E" wp14:editId="06F6D91B">
+            <wp:simplePos x="0" y="0"/>
+            <wp:positionH relativeFrom="column">
+              <wp:posOffset>-545432</wp:posOffset>
+            </wp:positionH>
+            <wp:positionV relativeFrom="paragraph">
+              <wp:posOffset>-601579</wp:posOffset>
+            </wp:positionV>
+            <wp:extent cx="1010653" cy="1301489"/>
+            <wp:effectExtent l="0" t="0" r="5715" b="0"/>
+            <wp:wrapNone/>
+            <wp:docPr id="342788902" name="Picture 1"/>
+            <wp:cNvGraphicFramePr>
+              <a:graphicFrameLocks xmlns:a="http://schemas.openxmlformats.org/drawingml/2006/main" noChangeAspect="1"/>
+            </wp:cNvGraphicFramePr>
+            <a:graphic xmlns:a="http://schemas.openxmlformats.org/drawingml/2006/main">
+              <a:graphicData uri="http://schemas.openxmlformats.org/drawingml/2006/picture">
+                <pic:pic xmlns:pic="http://schemas.openxmlformats.org/drawingml/2006/picture">
+                  <pic:nvPicPr>
+                    <pic:cNvPr id="342788902" name=""/>
+                    <pic:cNvPicPr/>
+                  </pic:nvPicPr>
+                  <pic:blipFill>
+                    <a:blip r:embed="rId5" cstate="print">
+                      <a:extLst>
+                        <a:ext uri="{28A0092B-C50C-407E-A947-70E740481C1C}">
+                          <a14:useLocalDpi xmlns:a14="http://schemas.microsoft.com/office/drawing/2010/main" val="0"/>
+                        </a:ext>
+                      </a:extLst>
+                    </a:blip>
+                    <a:stretch>
+                      <a:fillRect/>
+                    </a:stretch>
+                  </pic:blipFill>
+                  <pic:spPr>
+                    <a:xfrm>
+                      <a:off x="0" y="0"/>
+                      <a:ext cx="1028435" cy="1324389"/>
+                    </a:xfrm>
+                    <a:prstGeom prst="rect">
+                      <a:avLst/>
+                    </a:prstGeom>
+                  </pic:spPr>
+                </pic:pic>
+              </a:graphicData>
+            </a:graphic>
+            <wp14:sizeRelH relativeFrom="page">
+              <wp14:pctWidth>0</wp14:pctWidth>
+            </wp14:sizeRelH>
+            <wp14:sizeRelV relativeFrom="page">
+              <wp14:pctHeight>0</wp14:pctHeight>
+            </wp14:sizeRelV>
+          </wp:anchor>
+        </w:drawing>
+      </w:r>
+      <w:r>
         <w:rPr>
           <w:rFonts w:ascii="Times New Roman" w:hAnsi="Times New Roman" w:cs="Times New Roman"/>
           <w:b/>
@@ -42,7 +92,20 @@
           <w:vertAlign w:val="subscript"/>
           <w:lang w:val="en-US"/>
         </w:rPr>
-      </w:pPr>
+        <w:t xml:space="preserve"> </w:t>
+      </w:r>
+      <w:r>
+        <w:rPr>
+          <w:rFonts w:ascii="Times New Roman" w:hAnsi="Times New Roman" w:cs="Times New Roman"/>
+          <w:b/>
+          <w:bCs/>
+          <w:sz w:val="44"/>
+          <w:szCs w:val="44"/>
+          <w:vertAlign w:val="subscript"/>
+          <w:lang w:val="en-US"/>
+        </w:rPr>
+        <w:t>Hasan Mohamed Baqer</w:t>
+      </w:r>
     </w:p>
     <w:p>
       <w:pPr>
@@ -50,24 +113,82 @@
         <w:jc w:val="center"/>
         <w:rPr>
           <w:rFonts w:ascii="Times New Roman" w:hAnsi="Times New Roman" w:cs="Times New Roman"/>
-          <w:sz w:val="30"/>
-          <w:szCs w:val="30"/>
-          <w:lang w:val="en-US"/>
-        </w:rPr>
-      </w:pPr>
-      <w:r>
-        <w:rPr>
-          <w:rFonts w:ascii="Times New Roman" w:hAnsi="Times New Roman" w:cs="Times New Roman"/>
           <w:b/>
           <w:bCs/>
-          <w:sz w:val="30"/>
-          <w:szCs w:val="30"/>
+          <w:sz w:val="28"/>
+          <w:szCs w:val="28"/>
           <w:vertAlign w:val="subscript"/>
           <w:lang w:val="en-US"/>
         </w:rPr>
-        <w:t xml:space="preserve">+973 36449556 | </w:t>
-      </w:r>
-      <w:hyperlink r:id="rId5" w:history="1">
+      </w:pPr>
+    </w:p>
+    <w:p>
+      <w:pPr>
+        <w:pStyle w:val="Heading1"/>
+        <w:jc w:val="center"/>
+        <w:rPr>
+          <w:rFonts w:ascii="Times New Roman" w:hAnsi="Times New Roman" w:cs="Times New Roman"/>
+          <w:sz w:val="30"/>
+          <w:szCs w:val="30"/>
+          <w:lang w:val="en-US"/>
+        </w:rPr>
+      </w:pPr>
+      <w:r>
+        <w:rPr>
+          <w:rFonts w:ascii="Apple Color Emoji" w:hAnsi="Apple Color Emoji" w:cs="Apple Color Emoji"/>
+          <w:color w:val="000000"/>
+          <w:kern w:val="0"/>
+          <w:sz w:val="30"/>
+          <w:szCs w:val="30"/>
+          <w:lang w:val="en-US"/>
+        </w:rPr>
+        <w:t>📱</w:t>
+      </w:r>
+      <w:r>
+        <w:rPr>
+          <w:rFonts w:ascii="Times New Roman" w:hAnsi="Times New Roman" w:cs="Times New Roman"/>
+          <w:b/>
+          <w:bCs/>
+          <w:sz w:val="30"/>
+          <w:szCs w:val="30"/>
+          <w:lang w:val="en-US"/>
+        </w:rPr>
+        <w:t xml:space="preserve"> </w:t>
+      </w:r>
+      <w:r>
+        <w:rPr>
+          <w:rFonts w:ascii="Times New Roman" w:hAnsi="Times New Roman" w:cs="Times New Roman"/>
+          <w:b/>
+          <w:bCs/>
+          <w:sz w:val="30"/>
+          <w:szCs w:val="30"/>
+          <w:lang w:val="en-US"/>
+        </w:rPr>
+        <w:t>+973 36449556</w:t>
+      </w:r>
+      <w:r>
+        <w:rPr>
+          <w:rFonts w:ascii="Times New Roman" w:hAnsi="Times New Roman" w:cs="Times New Roman"/>
+          <w:b/>
+          <w:bCs/>
+          <w:sz w:val="30"/>
+          <w:szCs w:val="30"/>
+          <w:lang w:val="en-US"/>
+        </w:rPr>
+        <w:t xml:space="preserve"> </w:t>
+      </w:r>
+      <w:r>
+        <w:rPr>
+          <w:rFonts w:ascii="Times New Roman" w:hAnsi="Times New Roman" w:cs="Times New Roman"/>
+          <w:b/>
+          <w:bCs/>
+          <w:sz w:val="30"/>
+          <w:szCs w:val="30"/>
+          <w:lang w:val="en-US"/>
+        </w:rPr>
+        <w:t xml:space="preserve"> | </w:t>
+      </w:r>
+      <w:hyperlink r:id="rId6" w:history="1">
         <w:r>
           <w:rPr>
             <w:rStyle w:val="Hyperlink"/>
@@ -76,36 +197,9 @@
             <w:bCs/>
             <w:sz w:val="30"/>
             <w:szCs w:val="30"/>
-            <w:vertAlign w:val="subscript"/>
             <w:lang w:val="en-US"/>
           </w:rPr>
-          <w:t>ihassan3644@</w:t>
-        </w:r>
-        <w:r>
-          <w:rPr>
-            <w:rStyle w:val="Hyperlink"/>
-            <w:rFonts w:ascii="Times New Roman" w:hAnsi="Times New Roman" w:cs="Times New Roman"/>
-            <w:b/>
-            <w:bCs/>
-            <w:sz w:val="30"/>
-            <w:szCs w:val="30"/>
-            <w:vertAlign w:val="subscript"/>
-            <w:lang w:val="en-US"/>
-          </w:rPr>
-          <w:t>g</w:t>
-        </w:r>
-        <w:r>
-          <w:rPr>
-            <w:rStyle w:val="Hyperlink"/>
-            <w:rFonts w:ascii="Times New Roman" w:hAnsi="Times New Roman" w:cs="Times New Roman"/>
-            <w:b/>
-            <w:bCs/>
-            <w:sz w:val="30"/>
-            <w:szCs w:val="30"/>
-            <w:vertAlign w:val="subscript"/>
-            <w:lang w:val="en-US"/>
-          </w:rPr>
-          <w:t>mail.com</w:t>
+          <w:t>ihassan3644@gmail.com</w:t>
         </w:r>
       </w:hyperlink>
       <w:r>
@@ -115,7 +209,15 @@
           <w:bCs/>
           <w:sz w:val="30"/>
           <w:szCs w:val="30"/>
-          <w:vertAlign w:val="subscript"/>
+          <w:lang w:val="en-US"/>
+        </w:rPr>
+        <w:t xml:space="preserve"> |</w:t>
+      </w:r>
+      <w:r>
+        <w:rPr>
+          <w:rFonts w:ascii="Times New Roman" w:hAnsi="Times New Roman" w:cs="Times New Roman"/>
+          <w:sz w:val="30"/>
+          <w:szCs w:val="30"/>
           <w:lang w:val="en-US"/>
         </w:rPr>
         <w:t xml:space="preserve"> </w:t>
@@ -127,7 +229,92 @@
           <w:szCs w:val="30"/>
           <w:lang w:val="en-US"/>
         </w:rPr>
-        <w:t>| link to website</w:t>
+        <w:fldChar w:fldCharType="begin"/>
+      </w:r>
+      <w:r>
+        <w:rPr>
+          <w:rFonts w:ascii="Times New Roman" w:hAnsi="Times New Roman" w:cs="Times New Roman"/>
+          <w:sz w:val="30"/>
+          <w:szCs w:val="30"/>
+          <w:lang w:val="en-US"/>
+        </w:rPr>
+        <w:instrText>HYPERLINK "https://github.com/Hassan-1412/work-cv/blob/main/Hasan%20Mohamed%20Baqer.pdf"</w:instrText>
+      </w:r>
+      <w:r>
+        <w:rPr>
+          <w:rFonts w:ascii="Times New Roman" w:hAnsi="Times New Roman" w:cs="Times New Roman"/>
+          <w:sz w:val="30"/>
+          <w:szCs w:val="30"/>
+          <w:lang w:val="en-US"/>
+        </w:rPr>
+      </w:r>
+      <w:r>
+        <w:rPr>
+          <w:rFonts w:ascii="Times New Roman" w:hAnsi="Times New Roman" w:cs="Times New Roman"/>
+          <w:sz w:val="30"/>
+          <w:szCs w:val="30"/>
+          <w:lang w:val="en-US"/>
+        </w:rPr>
+        <w:fldChar w:fldCharType="separate"/>
+      </w:r>
+      <w:r>
+        <w:rPr>
+          <w:rStyle w:val="Hyperlink"/>
+          <w:rFonts w:ascii="Times New Roman" w:hAnsi="Times New Roman" w:cs="Times New Roman"/>
+          <w:sz w:val="30"/>
+          <w:szCs w:val="30"/>
+          <w:lang w:val="en-US"/>
+        </w:rPr>
+        <w:t>C.V</w:t>
+      </w:r>
+      <w:r>
+        <w:rPr>
+          <w:rStyle w:val="Hyperlink"/>
+          <w:rFonts w:ascii="Times New Roman" w:hAnsi="Times New Roman" w:cs="Times New Roman"/>
+          <w:sz w:val="30"/>
+          <w:szCs w:val="30"/>
+          <w:lang w:val="en-US"/>
+        </w:rPr>
+        <w:t>.</w:t>
+      </w:r>
+      <w:r>
+        <w:rPr>
+          <w:rStyle w:val="Hyperlink"/>
+          <w:rFonts w:ascii="Times New Roman" w:hAnsi="Times New Roman" w:cs="Times New Roman"/>
+          <w:sz w:val="30"/>
+          <w:szCs w:val="30"/>
+          <w:lang w:val="en-US"/>
+        </w:rPr>
+        <w:t xml:space="preserve"> on G</w:t>
+      </w:r>
+      <w:r>
+        <w:rPr>
+          <w:rStyle w:val="Hyperlink"/>
+          <w:rFonts w:ascii="Times New Roman" w:hAnsi="Times New Roman" w:cs="Times New Roman"/>
+          <w:sz w:val="30"/>
+          <w:szCs w:val="30"/>
+          <w:lang w:val="en-US"/>
+        </w:rPr>
+        <w:t>i</w:t>
+      </w:r>
+      <w:r>
+        <w:rPr>
+          <w:rStyle w:val="Hyperlink"/>
+          <w:rFonts w:ascii="Times New Roman" w:hAnsi="Times New Roman" w:cs="Times New Roman"/>
+          <w:sz w:val="30"/>
+          <w:szCs w:val="30"/>
+          <w:lang w:val="en-US"/>
+        </w:rPr>
+        <w:t>tHub</w:t>
+      </w:r>
+      <w:r>
+        <w:rPr>
+          <w:rFonts w:ascii="Times New Roman" w:hAnsi="Times New Roman" w:cs="Times New Roman"/>
+          <w:sz w:val="30"/>
+          <w:szCs w:val="30"/>
+          <w:lang w:val="en-US"/>
+        </w:rPr>
+        <w:fldChar w:fldCharType="end"/>
       </w:r>
     </w:p>
     <w:p>
@@ -1364,6 +1551,27 @@
     <w:name w:val="Normal"/>
     <w:qFormat/>
   </w:style>
+  <w:style w:type="paragraph" w:styleId="Heading1">
+    <w:name w:val="heading 1"/>
+    <w:basedOn w:val="Normal"/>
+    <w:next w:val="Normal"/>
+    <w:link w:val="Heading1Char"/>
+    <w:uiPriority w:val="9"/>
+    <w:qFormat/>
+    <w:rsid w:val="00701E5D"/>
+    <w:pPr>
+      <w:keepNext/>
+      <w:keepLines/>
+      <w:spacing w:before="240"/>
+      <w:outlineLvl w:val="0"/>
+    </w:pPr>
+    <w:rPr>
+      <w:rFonts w:asciiTheme="majorHAnsi" w:eastAsiaTheme="majorEastAsia" w:hAnsiTheme="majorHAnsi" w:cstheme="majorBidi"/>
+      <w:color w:val="2F5496" w:themeColor="accent1" w:themeShade="BF"/>
+      <w:sz w:val="32"/>
+      <w:szCs w:val="32"/>
+    </w:rPr>
+  </w:style>
   <w:style w:type="character" w:default="1" w:styleId="DefaultParagraphFont">
     <w:name w:val="Default Paragraph Font"/>
     <w:uiPriority w:val="1"/>
@@ -1461,6 +1669,19 @@
       <w:rFonts w:ascii="Times New Roman" w:eastAsia="Times New Roman" w:hAnsi="Times New Roman" w:cs="Times New Roman"/>
       <w:kern w:val="0"/>
       <w14:ligatures w14:val="none"/>
+    </w:rPr>
+  </w:style>
+  <w:style w:type="character" w:customStyle="1" w:styleId="Heading1Char">
+    <w:name w:val="Heading 1 Char"/>
+    <w:basedOn w:val="DefaultParagraphFont"/>
+    <w:link w:val="Heading1"/>
+    <w:uiPriority w:val="9"/>
+    <w:rsid w:val="00701E5D"/>
+    <w:rPr>
+      <w:rFonts w:asciiTheme="majorHAnsi" w:eastAsiaTheme="majorEastAsia" w:hAnsiTheme="majorHAnsi" w:cstheme="majorBidi"/>
+      <w:color w:val="2F5496" w:themeColor="accent1" w:themeShade="BF"/>
+      <w:sz w:val="32"/>
+      <w:szCs w:val="32"/>
     </w:rPr>
   </w:style>
 </w:styles>

</xml_diff>